<commit_message>
Windows and Messages 1
</commit_message>
<xml_diff>
--- a/4 ... Windows and Messages/WindowsAndMessages.docx
+++ b/4 ... Windows and Messages/WindowsAndMessages.docx
@@ -796,10 +796,7 @@
         <w:pStyle w:val="NormalWeb"/>
       </w:pPr>
       <w:r>
-        <w:t xml:space="preserve">It </w:t>
-      </w:r>
-      <w:r>
-        <w:t>performs the necessary actions, and returns control to the operating system</w:t>
+        <w:t>It performs the necessary actions, and returns control to the operating system</w:t>
       </w:r>
     </w:p>
     <w:p>
@@ -1941,6 +1938,9 @@
         <w:pStyle w:val="NormalWeb"/>
       </w:pPr>
       <w:r>
+        <w:rPr>
+          <w:noProof/>
+        </w:rPr>
         <w:drawing>
           <wp:inline distT="0" distB="0" distL="0" distR="0" wp14:anchorId="22A7CBBA" wp14:editId="5AFFD50F">
             <wp:extent cx="2480131" cy="2006221"/>
@@ -2438,12 +2438,520 @@
     </w:p>
     <w:p>
       <w:pPr>
+        <w:pStyle w:val="NormalWeb"/>
+      </w:pPr>
+    </w:p>
+    <w:p>
+      <w:pPr>
+        <w:pStyle w:val="NormalWeb"/>
+      </w:pPr>
+      <w:r>
+        <w:lastRenderedPageBreak/>
+        <w:t xml:space="preserve">YOUR FIRST WINDOW, INSTRUCTIONS TO INSTALL THE LIBWINMM.A AND LIBGDI32.A </w:t>
+      </w:r>
+    </w:p>
+    <w:p>
+      <w:pPr>
+        <w:pStyle w:val="q-text"/>
+        <w:shd w:val="clear" w:color="auto" w:fill="FFFFFF"/>
+        <w:spacing w:before="0" w:beforeAutospacing="0" w:after="240" w:afterAutospacing="0"/>
+        <w:rPr>
+          <w:color w:val="282829"/>
+        </w:rPr>
+      </w:pPr>
+      <w:r>
+        <w:rPr>
+          <w:color w:val="282829"/>
+        </w:rPr>
+        <w:t>I found the issue and fixed it after some hours, let me share,</w:t>
+      </w:r>
+    </w:p>
+    <w:p>
+      <w:pPr>
+        <w:pStyle w:val="q-text"/>
+        <w:shd w:val="clear" w:color="auto" w:fill="FFFFFF"/>
+        <w:spacing w:before="0" w:beforeAutospacing="0" w:after="240" w:afterAutospacing="0"/>
+        <w:rPr>
+          <w:color w:val="282829"/>
+        </w:rPr>
+      </w:pPr>
+      <w:r>
+        <w:rPr>
+          <w:color w:val="282829"/>
+        </w:rPr>
+        <w:t>I first downloaded libwinmm.a and libgdi32.a from github.</w:t>
+      </w:r>
+    </w:p>
+    <w:p>
+      <w:pPr>
+        <w:pStyle w:val="q-text"/>
+        <w:shd w:val="clear" w:color="auto" w:fill="FFFFFF"/>
+        <w:spacing w:before="0" w:beforeAutospacing="0" w:after="240" w:afterAutospacing="0"/>
+        <w:rPr>
+          <w:color w:val="282829"/>
+        </w:rPr>
+      </w:pPr>
+      <w:r>
+        <w:rPr>
+          <w:color w:val="282829"/>
+        </w:rPr>
+        <w:t>I then placed them in my mingw directory.</w:t>
+      </w:r>
+    </w:p>
+    <w:p>
+      <w:pPr>
+        <w:pStyle w:val="NormalWeb"/>
+      </w:pPr>
+      <w:r>
+        <w:rPr>
+          <w:noProof/>
+        </w:rPr>
+        <w:drawing>
+          <wp:inline distT="0" distB="0" distL="0" distR="0" wp14:anchorId="39E9EF27" wp14:editId="3EEEA9DF">
+            <wp:extent cx="5734050" cy="2736850"/>
+            <wp:effectExtent l="0" t="0" r="0" b="6350"/>
+            <wp:docPr id="2" name="Picture 2"/>
+            <wp:cNvGraphicFramePr>
+              <a:graphicFrameLocks xmlns:a="http://schemas.openxmlformats.org/drawingml/2006/main" noChangeAspect="1"/>
+            </wp:cNvGraphicFramePr>
+            <a:graphic xmlns:a="http://schemas.openxmlformats.org/drawingml/2006/main">
+              <a:graphicData uri="http://schemas.openxmlformats.org/drawingml/2006/picture">
+                <pic:pic xmlns:pic="http://schemas.openxmlformats.org/drawingml/2006/picture">
+                  <pic:nvPicPr>
+                    <pic:cNvPr id="0" name="Picture 1"/>
+                    <pic:cNvPicPr>
+                      <a:picLocks noChangeAspect="1" noChangeArrowheads="1"/>
+                    </pic:cNvPicPr>
+                  </pic:nvPicPr>
+                  <pic:blipFill>
+                    <a:blip r:embed="rId16">
+                      <a:extLst>
+                        <a:ext uri="{28A0092B-C50C-407E-A947-70E740481C1C}">
+                          <a14:useLocalDpi xmlns:a14="http://schemas.microsoft.com/office/drawing/2010/main" val="0"/>
+                        </a:ext>
+                      </a:extLst>
+                    </a:blip>
+                    <a:srcRect/>
+                    <a:stretch>
+                      <a:fillRect/>
+                    </a:stretch>
+                  </pic:blipFill>
+                  <pic:spPr bwMode="auto">
+                    <a:xfrm>
+                      <a:off x="0" y="0"/>
+                      <a:ext cx="5734050" cy="2736850"/>
+                    </a:xfrm>
+                    <a:prstGeom prst="rect">
+                      <a:avLst/>
+                    </a:prstGeom>
+                    <a:noFill/>
+                    <a:ln>
+                      <a:noFill/>
+                    </a:ln>
+                  </pic:spPr>
+                </pic:pic>
+              </a:graphicData>
+            </a:graphic>
+          </wp:inline>
+        </w:drawing>
+      </w:r>
+    </w:p>
+    <w:p>
+      <w:pPr>
+        <w:rPr>
+          <w:rFonts w:ascii="Times New Roman" w:hAnsi="Times New Roman" w:cs="Times New Roman"/>
+          <w:color w:val="282829"/>
+          <w:sz w:val="24"/>
+          <w:szCs w:val="24"/>
+          <w:shd w:val="clear" w:color="auto" w:fill="FFFFFF"/>
+        </w:rPr>
+      </w:pPr>
+      <w:r>
         <w:rPr>
           <w:rFonts w:ascii="Times New Roman" w:hAnsi="Times New Roman" w:cs="Times New Roman"/>
           <w:sz w:val="24"/>
           <w:szCs w:val="24"/>
         </w:rPr>
-      </w:pPr>
+        <w:t>You can find the same within this code</w:t>
+      </w:r>
+      <w:r>
+        <w:rPr>
+          <w:rFonts w:ascii="Times New Roman" w:hAnsi="Times New Roman" w:cs="Times New Roman"/>
+          <w:sz w:val="28"/>
+          <w:szCs w:val="28"/>
+        </w:rPr>
+        <w:t>.</w:t>
+      </w:r>
+      <w:r>
+        <w:rPr>
+          <w:rFonts w:ascii="Times New Roman" w:hAnsi="Times New Roman" w:cs="Times New Roman"/>
+          <w:sz w:val="28"/>
+          <w:szCs w:val="28"/>
+        </w:rPr>
+        <w:t xml:space="preserve"> </w:t>
+      </w:r>
+      <w:r>
+        <w:rPr>
+          <w:rFonts w:ascii="Times New Roman" w:hAnsi="Times New Roman" w:cs="Times New Roman"/>
+          <w:color w:val="282829"/>
+          <w:sz w:val="24"/>
+          <w:szCs w:val="24"/>
+          <w:shd w:val="clear" w:color="auto" w:fill="FFFFFF"/>
+        </w:rPr>
+        <w:t>After that, I created a new project in codeblocks, named it, and stored it in a folder, then I went to project &gt; build options &gt; other linker settings and added this:</w:t>
+      </w:r>
+    </w:p>
+    <w:p>
+      <w:pPr>
+        <w:rPr>
+          <w:rFonts w:ascii="Times New Roman" w:hAnsi="Times New Roman" w:cs="Times New Roman"/>
+          <w:sz w:val="28"/>
+          <w:szCs w:val="28"/>
+        </w:rPr>
+      </w:pPr>
+      <w:r>
+        <w:rPr>
+          <w:noProof/>
+        </w:rPr>
+        <w:lastRenderedPageBreak/>
+        <w:drawing>
+          <wp:inline distT="0" distB="0" distL="0" distR="0" wp14:anchorId="6BC6D06B" wp14:editId="2B2D99E4">
+            <wp:extent cx="5734050" cy="4159250"/>
+            <wp:effectExtent l="0" t="0" r="0" b="0"/>
+            <wp:docPr id="5" name="Picture 5"/>
+            <wp:cNvGraphicFramePr>
+              <a:graphicFrameLocks xmlns:a="http://schemas.openxmlformats.org/drawingml/2006/main" noChangeAspect="1"/>
+            </wp:cNvGraphicFramePr>
+            <a:graphic xmlns:a="http://schemas.openxmlformats.org/drawingml/2006/main">
+              <a:graphicData uri="http://schemas.openxmlformats.org/drawingml/2006/picture">
+                <pic:pic xmlns:pic="http://schemas.openxmlformats.org/drawingml/2006/picture">
+                  <pic:nvPicPr>
+                    <pic:cNvPr id="0" name="Picture 3"/>
+                    <pic:cNvPicPr>
+                      <a:picLocks noChangeAspect="1" noChangeArrowheads="1"/>
+                    </pic:cNvPicPr>
+                  </pic:nvPicPr>
+                  <pic:blipFill>
+                    <a:blip r:embed="rId17">
+                      <a:extLst>
+                        <a:ext uri="{28A0092B-C50C-407E-A947-70E740481C1C}">
+                          <a14:useLocalDpi xmlns:a14="http://schemas.microsoft.com/office/drawing/2010/main" val="0"/>
+                        </a:ext>
+                      </a:extLst>
+                    </a:blip>
+                    <a:srcRect/>
+                    <a:stretch>
+                      <a:fillRect/>
+                    </a:stretch>
+                  </pic:blipFill>
+                  <pic:spPr bwMode="auto">
+                    <a:xfrm>
+                      <a:off x="0" y="0"/>
+                      <a:ext cx="5734050" cy="4159250"/>
+                    </a:xfrm>
+                    <a:prstGeom prst="rect">
+                      <a:avLst/>
+                    </a:prstGeom>
+                    <a:noFill/>
+                    <a:ln>
+                      <a:noFill/>
+                    </a:ln>
+                  </pic:spPr>
+                </pic:pic>
+              </a:graphicData>
+            </a:graphic>
+          </wp:inline>
+        </w:drawing>
+      </w:r>
+    </w:p>
+    <w:p>
+      <w:pPr>
+        <w:rPr>
+          <w:rFonts w:ascii="Times New Roman" w:hAnsi="Times New Roman" w:cs="Times New Roman"/>
+          <w:color w:val="282829"/>
+          <w:sz w:val="24"/>
+          <w:szCs w:val="24"/>
+          <w:shd w:val="clear" w:color="auto" w:fill="FFFFFF"/>
+        </w:rPr>
+      </w:pPr>
+      <w:r>
+        <w:rPr>
+          <w:rFonts w:ascii="Times New Roman" w:hAnsi="Times New Roman" w:cs="Times New Roman"/>
+          <w:color w:val="282829"/>
+          <w:sz w:val="24"/>
+          <w:szCs w:val="24"/>
+          <w:shd w:val="clear" w:color="auto" w:fill="FFFFFF"/>
+        </w:rPr>
+        <w:t>After that, I added this to the “other linker settings”</w:t>
+      </w:r>
+      <w:r>
+        <w:rPr>
+          <w:rFonts w:ascii="Times New Roman" w:hAnsi="Times New Roman" w:cs="Times New Roman"/>
+          <w:color w:val="282829"/>
+          <w:sz w:val="24"/>
+          <w:szCs w:val="24"/>
+          <w:shd w:val="clear" w:color="auto" w:fill="FFFFFF"/>
+        </w:rPr>
+        <w:t>.</w:t>
+      </w:r>
+    </w:p>
+    <w:p>
+      <w:pPr>
+        <w:rPr>
+          <w:rFonts w:ascii="Times New Roman" w:hAnsi="Times New Roman" w:cs="Times New Roman"/>
+          <w:sz w:val="32"/>
+          <w:szCs w:val="32"/>
+        </w:rPr>
+      </w:pPr>
+      <w:r>
+        <w:rPr>
+          <w:noProof/>
+        </w:rPr>
+        <w:drawing>
+          <wp:inline distT="0" distB="0" distL="0" distR="0" wp14:anchorId="6490DB58" wp14:editId="6336F0FA">
+            <wp:extent cx="5734050" cy="3371850"/>
+            <wp:effectExtent l="0" t="0" r="0" b="0"/>
+            <wp:docPr id="8" name="Picture 8"/>
+            <wp:cNvGraphicFramePr>
+              <a:graphicFrameLocks xmlns:a="http://schemas.openxmlformats.org/drawingml/2006/main" noChangeAspect="1"/>
+            </wp:cNvGraphicFramePr>
+            <a:graphic xmlns:a="http://schemas.openxmlformats.org/drawingml/2006/main">
+              <a:graphicData uri="http://schemas.openxmlformats.org/drawingml/2006/picture">
+                <pic:pic xmlns:pic="http://schemas.openxmlformats.org/drawingml/2006/picture">
+                  <pic:nvPicPr>
+                    <pic:cNvPr id="0" name="Picture 5"/>
+                    <pic:cNvPicPr>
+                      <a:picLocks noChangeAspect="1" noChangeArrowheads="1"/>
+                    </pic:cNvPicPr>
+                  </pic:nvPicPr>
+                  <pic:blipFill>
+                    <a:blip r:embed="rId18">
+                      <a:extLst>
+                        <a:ext uri="{28A0092B-C50C-407E-A947-70E740481C1C}">
+                          <a14:useLocalDpi xmlns:a14="http://schemas.microsoft.com/office/drawing/2010/main" val="0"/>
+                        </a:ext>
+                      </a:extLst>
+                    </a:blip>
+                    <a:srcRect/>
+                    <a:stretch>
+                      <a:fillRect/>
+                    </a:stretch>
+                  </pic:blipFill>
+                  <pic:spPr bwMode="auto">
+                    <a:xfrm>
+                      <a:off x="0" y="0"/>
+                      <a:ext cx="5734050" cy="3371850"/>
+                    </a:xfrm>
+                    <a:prstGeom prst="rect">
+                      <a:avLst/>
+                    </a:prstGeom>
+                    <a:noFill/>
+                    <a:ln>
+                      <a:noFill/>
+                    </a:ln>
+                  </pic:spPr>
+                </pic:pic>
+              </a:graphicData>
+            </a:graphic>
+          </wp:inline>
+        </w:drawing>
+      </w:r>
+    </w:p>
+    <w:p>
+      <w:pPr>
+        <w:rPr>
+          <w:rFonts w:ascii="Times New Roman" w:hAnsi="Times New Roman" w:cs="Times New Roman"/>
+          <w:sz w:val="36"/>
+          <w:szCs w:val="36"/>
+        </w:rPr>
+      </w:pPr>
+      <w:r>
+        <w:rPr>
+          <w:rFonts w:ascii="Times New Roman" w:hAnsi="Times New Roman" w:cs="Times New Roman"/>
+          <w:color w:val="282829"/>
+          <w:sz w:val="24"/>
+          <w:szCs w:val="24"/>
+          <w:shd w:val="clear" w:color="auto" w:fill="FFFFFF"/>
+        </w:rPr>
+        <w:t>And the program run with a white background.</w:t>
+      </w:r>
+    </w:p>
+    <w:p>
+      <w:pPr>
+        <w:rPr>
+          <w:rFonts w:ascii="Times New Roman" w:hAnsi="Times New Roman" w:cs="Times New Roman"/>
+          <w:sz w:val="24"/>
+          <w:szCs w:val="24"/>
+        </w:rPr>
+      </w:pPr>
+      <w:r>
+        <w:rPr>
+          <w:noProof/>
+        </w:rPr>
+        <w:lastRenderedPageBreak/>
+        <w:drawing>
+          <wp:inline distT="0" distB="0" distL="0" distR="0" wp14:anchorId="4E4B325C" wp14:editId="6844BEA0">
+            <wp:extent cx="5734050" cy="4108450"/>
+            <wp:effectExtent l="0" t="0" r="0" b="6350"/>
+            <wp:docPr id="9" name="Picture 9"/>
+            <wp:cNvGraphicFramePr>
+              <a:graphicFrameLocks xmlns:a="http://schemas.openxmlformats.org/drawingml/2006/main" noChangeAspect="1"/>
+            </wp:cNvGraphicFramePr>
+            <a:graphic xmlns:a="http://schemas.openxmlformats.org/drawingml/2006/main">
+              <a:graphicData uri="http://schemas.openxmlformats.org/drawingml/2006/picture">
+                <pic:pic xmlns:pic="http://schemas.openxmlformats.org/drawingml/2006/picture">
+                  <pic:nvPicPr>
+                    <pic:cNvPr id="0" name="Picture 7"/>
+                    <pic:cNvPicPr>
+                      <a:picLocks noChangeAspect="1" noChangeArrowheads="1"/>
+                    </pic:cNvPicPr>
+                  </pic:nvPicPr>
+                  <pic:blipFill>
+                    <a:blip r:embed="rId19">
+                      <a:extLst>
+                        <a:ext uri="{28A0092B-C50C-407E-A947-70E740481C1C}">
+                          <a14:useLocalDpi xmlns:a14="http://schemas.microsoft.com/office/drawing/2010/main" val="0"/>
+                        </a:ext>
+                      </a:extLst>
+                    </a:blip>
+                    <a:srcRect/>
+                    <a:stretch>
+                      <a:fillRect/>
+                    </a:stretch>
+                  </pic:blipFill>
+                  <pic:spPr bwMode="auto">
+                    <a:xfrm>
+                      <a:off x="0" y="0"/>
+                      <a:ext cx="5734050" cy="4108450"/>
+                    </a:xfrm>
+                    <a:prstGeom prst="rect">
+                      <a:avLst/>
+                    </a:prstGeom>
+                    <a:noFill/>
+                    <a:ln>
+                      <a:noFill/>
+                    </a:ln>
+                  </pic:spPr>
+                </pic:pic>
+              </a:graphicData>
+            </a:graphic>
+          </wp:inline>
+        </w:drawing>
+      </w:r>
+    </w:p>
+    <w:p>
+      <w:pPr>
+        <w:rPr>
+          <w:rFonts w:ascii="Times New Roman" w:hAnsi="Times New Roman" w:cs="Times New Roman"/>
+          <w:color w:val="282829"/>
+          <w:sz w:val="24"/>
+          <w:szCs w:val="24"/>
+          <w:shd w:val="clear" w:color="auto" w:fill="FFFFFF"/>
+        </w:rPr>
+      </w:pPr>
+      <w:r>
+        <w:rPr>
+          <w:rFonts w:ascii="Times New Roman" w:hAnsi="Times New Roman" w:cs="Times New Roman"/>
+          <w:color w:val="282829"/>
+          <w:sz w:val="24"/>
+          <w:szCs w:val="24"/>
+          <w:shd w:val="clear" w:color="auto" w:fill="FFFFFF"/>
+        </w:rPr>
+        <w:t>For anyone interested, you must have this :</w:t>
+      </w:r>
+    </w:p>
+    <w:p>
+      <w:pPr>
+        <w:rPr>
+          <w:rFonts w:ascii="Times New Roman" w:hAnsi="Times New Roman" w:cs="Times New Roman"/>
+          <w:sz w:val="28"/>
+          <w:szCs w:val="28"/>
+        </w:rPr>
+      </w:pPr>
+      <w:r>
+        <w:rPr>
+          <w:rFonts w:ascii="Times New Roman" w:hAnsi="Times New Roman" w:cs="Times New Roman"/>
+          <w:noProof/>
+          <w:sz w:val="24"/>
+          <w:szCs w:val="24"/>
+        </w:rPr>
+        <w:drawing>
+          <wp:inline distT="0" distB="0" distL="0" distR="0" wp14:anchorId="1F8208B0" wp14:editId="75590B24">
+            <wp:extent cx="5734050" cy="2501900"/>
+            <wp:effectExtent l="0" t="0" r="0" b="0"/>
+            <wp:docPr id="15" name="Picture 15"/>
+            <wp:cNvGraphicFramePr>
+              <a:graphicFrameLocks xmlns:a="http://schemas.openxmlformats.org/drawingml/2006/main" noChangeAspect="1"/>
+            </wp:cNvGraphicFramePr>
+            <a:graphic xmlns:a="http://schemas.openxmlformats.org/drawingml/2006/main">
+              <a:graphicData uri="http://schemas.openxmlformats.org/drawingml/2006/picture">
+                <pic:pic xmlns:pic="http://schemas.openxmlformats.org/drawingml/2006/picture">
+                  <pic:nvPicPr>
+                    <pic:cNvPr id="0" name="Picture 9"/>
+                    <pic:cNvPicPr>
+                      <a:picLocks noChangeAspect="1" noChangeArrowheads="1"/>
+                    </pic:cNvPicPr>
+                  </pic:nvPicPr>
+                  <pic:blipFill>
+                    <a:blip r:embed="rId20">
+                      <a:extLst>
+                        <a:ext uri="{28A0092B-C50C-407E-A947-70E740481C1C}">
+                          <a14:useLocalDpi xmlns:a14="http://schemas.microsoft.com/office/drawing/2010/main" val="0"/>
+                        </a:ext>
+                      </a:extLst>
+                    </a:blip>
+                    <a:srcRect/>
+                    <a:stretch>
+                      <a:fillRect/>
+                    </a:stretch>
+                  </pic:blipFill>
+                  <pic:spPr bwMode="auto">
+                    <a:xfrm>
+                      <a:off x="0" y="0"/>
+                      <a:ext cx="5734050" cy="2501900"/>
+                    </a:xfrm>
+                    <a:prstGeom prst="rect">
+                      <a:avLst/>
+                    </a:prstGeom>
+                    <a:noFill/>
+                    <a:ln>
+                      <a:noFill/>
+                    </a:ln>
+                  </pic:spPr>
+                </pic:pic>
+              </a:graphicData>
+            </a:graphic>
+          </wp:inline>
+        </w:drawing>
+      </w:r>
+    </w:p>
+    <w:p>
+      <w:pPr>
+        <w:rPr>
+          <w:rFonts w:ascii="Times New Roman" w:hAnsi="Times New Roman" w:cs="Times New Roman"/>
+          <w:sz w:val="28"/>
+          <w:szCs w:val="28"/>
+        </w:rPr>
+      </w:pPr>
+    </w:p>
+    <w:p>
+      <w:pPr>
+        <w:rPr>
+          <w:rFonts w:ascii="Times New Roman" w:hAnsi="Times New Roman" w:cs="Times New Roman"/>
+          <w:sz w:val="28"/>
+          <w:szCs w:val="28"/>
+        </w:rPr>
+      </w:pPr>
+      <w:r>
+        <w:rPr>
+          <w:rFonts w:ascii="Times New Roman" w:hAnsi="Times New Roman" w:cs="Times New Roman"/>
+          <w:color w:val="282829"/>
+          <w:sz w:val="24"/>
+          <w:szCs w:val="24"/>
+          <w:shd w:val="clear" w:color="auto" w:fill="FFFFFF"/>
+        </w:rPr>
+        <w:t>In your proeject foder coz you have it mentioned in the code. I just converted some mp3 to wav online…</w:t>
+      </w:r>
     </w:p>
     <w:sectPr>
       <w:pgSz w:w="12240" w:h="15840"/>
@@ -3261,6 +3769,19 @@
       <w:bCs/>
     </w:rPr>
   </w:style>
+  <w:style w:type="paragraph" w:customStyle="1" w:styleId="q-text">
+    <w:name w:val="q-text"/>
+    <w:basedOn w:val="Normal"/>
+    <w:rsid w:val="00295D22"/>
+    <w:pPr>
+      <w:spacing w:before="100" w:beforeAutospacing="1" w:after="100" w:afterAutospacing="1" w:line="240" w:lineRule="auto"/>
+    </w:pPr>
+    <w:rPr>
+      <w:rFonts w:ascii="Times New Roman" w:eastAsia="Times New Roman" w:hAnsi="Times New Roman" w:cs="Times New Roman"/>
+      <w:sz w:val="24"/>
+      <w:szCs w:val="24"/>
+    </w:rPr>
+  </w:style>
 </w:styles>
 </file>
 

</xml_diff>

<commit_message>
Few final changes and final release
</commit_message>
<xml_diff>
--- a/4 ... Windows and Messages/WindowsAndMessages.docx
+++ b/4 ... Windows and Messages/WindowsAndMessages.docx
@@ -1,6 +1,6 @@
 
 <file path=word/document.xml><?xml version="1.0" encoding="utf-8"?>
-<w:document xmlns:wpc="http://schemas.microsoft.com/office/word/2010/wordprocessingCanvas" xmlns:cx="http://schemas.microsoft.com/office/drawing/2014/chartex" xmlns:cx1="http://schemas.microsoft.com/office/drawing/2015/9/8/chartex" xmlns:cx2="http://schemas.microsoft.com/office/drawing/2015/10/21/chartex" xmlns:cx3="http://schemas.microsoft.com/office/drawing/2016/5/9/chartex" xmlns:cx4="http://schemas.microsoft.com/office/drawing/2016/5/10/chartex" xmlns:cx5="http://schemas.microsoft.com/office/drawing/2016/5/11/chartex" xmlns:cx6="http://schemas.microsoft.com/office/drawing/2016/5/12/chartex" xmlns:cx7="http://schemas.microsoft.com/office/drawing/2016/5/13/chartex" xmlns:cx8="http://schemas.microsoft.com/office/drawing/2016/5/14/chartex" xmlns:mc="http://schemas.openxmlformats.org/markup-compatibility/2006" xmlns:aink="http://schemas.microsoft.com/office/drawing/2016/ink" xmlns:am3d="http://schemas.microsoft.com/office/drawing/2017/model3d" xmlns:o="urn:schemas-microsoft-com:office:office" xmlns:r="http://schemas.openxmlformats.org/officeDocument/2006/relationships" xmlns:m="http://schemas.openxmlformats.org/officeDocument/2006/math" xmlns:v="urn:schemas-microsoft-com:vml" xmlns:wp14="http://schemas.microsoft.com/office/word/2010/wordprocessingDrawing" xmlns:wp="http://schemas.openxmlformats.org/drawingml/2006/wordprocessingDrawing" xmlns:w10="urn:schemas-microsoft-com:office:word" xmlns:w="http://schemas.openxmlformats.org/wordprocessingml/2006/main" xmlns:w14="http://schemas.microsoft.com/office/word/2010/wordml" xmlns:w15="http://schemas.microsoft.com/office/word/2012/wordml" xmlns:w16cex="http://schemas.microsoft.com/office/word/2018/wordml/cex" xmlns:w16cid="http://schemas.microsoft.com/office/word/2016/wordml/cid" xmlns:w16="http://schemas.microsoft.com/office/word/2018/wordml" xmlns:w16sdtdh="http://schemas.microsoft.com/office/word/2020/wordml/sdtdatahash" xmlns:w16se="http://schemas.microsoft.com/office/word/2015/wordml/symex" xmlns:wpg="http://schemas.microsoft.com/office/word/2010/wordprocessingGroup" xmlns:wpi="http://schemas.microsoft.com/office/word/2010/wordprocessingInk" xmlns:wne="http://schemas.microsoft.com/office/word/2006/wordml" xmlns:wps="http://schemas.microsoft.com/office/word/2010/wordprocessingShape" mc:Ignorable="w14 w15 w16se w16cid w16 w16cex w16sdtdh wp14">
+<w:document xmlns:wpc="http://schemas.microsoft.com/office/word/2010/wordprocessingCanvas" xmlns:cx="http://schemas.microsoft.com/office/drawing/2014/chartex" xmlns:cx1="http://schemas.microsoft.com/office/drawing/2015/9/8/chartex" xmlns:cx2="http://schemas.microsoft.com/office/drawing/2015/10/21/chartex" xmlns:cx3="http://schemas.microsoft.com/office/drawing/2016/5/9/chartex" xmlns:cx4="http://schemas.microsoft.com/office/drawing/2016/5/10/chartex" xmlns:cx5="http://schemas.microsoft.com/office/drawing/2016/5/11/chartex" xmlns:cx6="http://schemas.microsoft.com/office/drawing/2016/5/12/chartex" xmlns:cx7="http://schemas.microsoft.com/office/drawing/2016/5/13/chartex" xmlns:cx8="http://schemas.microsoft.com/office/drawing/2016/5/14/chartex" xmlns:mc="http://schemas.openxmlformats.org/markup-compatibility/2006" xmlns:aink="http://schemas.microsoft.com/office/drawing/2016/ink" xmlns:am3d="http://schemas.microsoft.com/office/drawing/2017/model3d" xmlns:o="urn:schemas-microsoft-com:office:office" xmlns:oel="http://schemas.microsoft.com/office/2019/extlst" xmlns:r="http://schemas.openxmlformats.org/officeDocument/2006/relationships" xmlns:m="http://schemas.openxmlformats.org/officeDocument/2006/math" xmlns:v="urn:schemas-microsoft-com:vml" xmlns:wp14="http://schemas.microsoft.com/office/word/2010/wordprocessingDrawing" xmlns:wp="http://schemas.openxmlformats.org/drawingml/2006/wordprocessingDrawing" xmlns:w10="urn:schemas-microsoft-com:office:word" xmlns:w="http://schemas.openxmlformats.org/wordprocessingml/2006/main" xmlns:w14="http://schemas.microsoft.com/office/word/2010/wordml" xmlns:w15="http://schemas.microsoft.com/office/word/2012/wordml" xmlns:w16cex="http://schemas.microsoft.com/office/word/2018/wordml/cex" xmlns:w16cid="http://schemas.microsoft.com/office/word/2016/wordml/cid" xmlns:w16="http://schemas.microsoft.com/office/word/2018/wordml" xmlns:w16sdtdh="http://schemas.microsoft.com/office/word/2020/wordml/sdtdatahash" xmlns:w16se="http://schemas.microsoft.com/office/word/2015/wordml/symex" xmlns:wpg="http://schemas.microsoft.com/office/word/2010/wordprocessingGroup" xmlns:wpi="http://schemas.microsoft.com/office/word/2010/wordprocessingInk" xmlns:wne="http://schemas.microsoft.com/office/word/2006/wordml" xmlns:wps="http://schemas.microsoft.com/office/word/2010/wordprocessingShape" mc:Ignorable="w14 w15 w16se w16cid w16 w16cex w16sdtdh wp14">
   <w:body>
     <w:p>
       <w:pPr>
@@ -162,7 +162,7 @@
           <w:noProof/>
         </w:rPr>
         <w:drawing>
-          <wp:inline distT="0" distB="0" distL="0" distR="0" wp14:anchorId="267BC6B1" wp14:editId="1981CB35">
+          <wp:inline distT="0" distB="0" distL="0" distR="0" wp14:anchorId="267BC6B1" wp14:editId="378365E2">
             <wp:extent cx="2545353" cy="1753737"/>
             <wp:effectExtent l="0" t="0" r="7620" b="0"/>
             <wp:docPr id="3" name="Picture 3" descr="HD wallpaper: architect, architecture, blueprint, building, business, city  plan | Wallpaper Flare"/>
@@ -399,7 +399,15 @@
         <w:pStyle w:val="NormalWeb"/>
       </w:pPr>
       <w:r>
-        <w:t xml:space="preserve">The "CWnd" window class in Microsoft Word defines the attributes and behaviors of the main application window. This class specifies the window's size, position, title bar, menu bar, toolbar, and main editing area. </w:t>
+        <w:t>The "</w:t>
+      </w:r>
+      <w:proofErr w:type="spellStart"/>
+      <w:r>
+        <w:t>CWnd</w:t>
+      </w:r>
+      <w:proofErr w:type="spellEnd"/>
+      <w:r>
+        <w:t xml:space="preserve">" window class in Microsoft Word defines the attributes and behaviors of the main application window. This class specifies the window's size, position, title bar, menu bar, toolbar, and main editing area. </w:t>
       </w:r>
     </w:p>
     <w:p>
@@ -643,7 +651,31 @@
         <w:pStyle w:val="NormalWeb"/>
       </w:pPr>
       <w:r>
-        <w:t>The "CWnd" window class name is used to create the main application window in Microsoft Word. When the developer specifies the "CWnd" window class name during window creation, the operating system understands which set of attributes and behaviors to apply to the newly created window. This ensures that the window has the same appearance and behavior as other windows based on the "CWnd" class</w:t>
+        <w:t>The "</w:t>
+      </w:r>
+      <w:proofErr w:type="spellStart"/>
+      <w:r>
+        <w:t>CWnd</w:t>
+      </w:r>
+      <w:proofErr w:type="spellEnd"/>
+      <w:r>
+        <w:t>" window class name is used to create the main application window in Microsoft Word. When the developer specifies the "</w:t>
+      </w:r>
+      <w:proofErr w:type="spellStart"/>
+      <w:r>
+        <w:t>CWnd</w:t>
+      </w:r>
+      <w:proofErr w:type="spellEnd"/>
+      <w:r>
+        <w:t>" window class name during window creation, the operating system understands which set of attributes and behaviors to apply to the newly created window. This ensures that the window has the same appearance and behavior as other windows based on the "</w:t>
+      </w:r>
+      <w:proofErr w:type="spellStart"/>
+      <w:r>
+        <w:t>CWnd</w:t>
+      </w:r>
+      <w:proofErr w:type="spellEnd"/>
+      <w:r>
+        <w:t>" class</w:t>
       </w:r>
       <w:r>
         <w:t xml:space="preserve"> </w:t>
@@ -990,7 +1022,15 @@
         <w:pStyle w:val="NormalWeb"/>
       </w:pPr>
       <w:r>
-        <w:t xml:space="preserve">Once the window class is registered, you can create individual windows of that class using the CreateWindow function. </w:t>
+        <w:t xml:space="preserve">Once the window class is registered, you can create individual windows of that class using the </w:t>
+      </w:r>
+      <w:proofErr w:type="spellStart"/>
+      <w:r>
+        <w:t>CreateWindow</w:t>
+      </w:r>
+      <w:proofErr w:type="spellEnd"/>
+      <w:r>
+        <w:t xml:space="preserve"> function. </w:t>
       </w:r>
     </w:p>
     <w:p>
@@ -1000,11 +1040,19 @@
       <w:r>
         <w:t xml:space="preserve">The </w:t>
       </w:r>
+      <w:proofErr w:type="spellStart"/>
       <w:r>
         <w:rPr>
           <w:color w:val="FF0000"/>
         </w:rPr>
-        <w:t xml:space="preserve">CreateWindow function </w:t>
+        <w:t>CreateWindow</w:t>
+      </w:r>
+      <w:proofErr w:type="spellEnd"/>
+      <w:r>
+        <w:rPr>
+          <w:color w:val="FF0000"/>
+        </w:rPr>
+        <w:t xml:space="preserve"> function </w:t>
       </w:r>
       <w:r>
         <w:t xml:space="preserve">takes the </w:t>
@@ -1039,7 +1087,23 @@
         <w:t xml:space="preserve">Example: </w:t>
       </w:r>
       <w:r>
-        <w:t>In Microsoft Word, the main application window is created by registering the "CWnd" window class and then calling the CreateWindow function. This creates the window with the specified attributes and behaviors, such as its size, position, and title bar.</w:t>
+        <w:t>In Microsoft Word, the main application window is created by registering the "</w:t>
+      </w:r>
+      <w:proofErr w:type="spellStart"/>
+      <w:r>
+        <w:t>CWnd</w:t>
+      </w:r>
+      <w:proofErr w:type="spellEnd"/>
+      <w:r>
+        <w:t xml:space="preserve">" window class and then calling the </w:t>
+      </w:r>
+      <w:proofErr w:type="spellStart"/>
+      <w:r>
+        <w:t>CreateWindow</w:t>
+      </w:r>
+      <w:proofErr w:type="spellEnd"/>
+      <w:r>
+        <w:t xml:space="preserve"> function. This creates the window with the specified attributes and behaviors, such as its size, position, and title bar.</w:t>
       </w:r>
     </w:p>
     <w:p>
@@ -1162,7 +1226,15 @@
         <w:pStyle w:val="NormalWeb"/>
       </w:pPr>
       <w:r>
-        <w:t xml:space="preserve">Once registered, you can use that class to create individual windows using a function called CreateWindow. </w:t>
+        <w:t xml:space="preserve">Once registered, you can use that class to create individual windows using a function called </w:t>
+      </w:r>
+      <w:proofErr w:type="spellStart"/>
+      <w:r>
+        <w:t>CreateWindow</w:t>
+      </w:r>
+      <w:proofErr w:type="spellEnd"/>
+      <w:r>
+        <w:t xml:space="preserve">. </w:t>
       </w:r>
     </w:p>
     <w:p>
@@ -1294,7 +1366,7 @@
         </w:rPr>
         <w:lastRenderedPageBreak/>
         <w:drawing>
-          <wp:inline distT="0" distB="0" distL="0" distR="0" wp14:anchorId="0505FCF0" wp14:editId="329773A5">
+          <wp:inline distT="0" distB="0" distL="0" distR="0" wp14:anchorId="0505FCF0" wp14:editId="709FA4D5">
             <wp:extent cx="5054395" cy="2844177"/>
             <wp:effectExtent l="0" t="0" r="0" b="0"/>
             <wp:docPr id="6" name="Picture 6" descr="How to Create a Modern Flat UI Design Dashboard in C# 2020 - YouTube"/>
@@ -2392,7 +2464,15 @@
         <w:t xml:space="preserve">Window Class: </w:t>
       </w:r>
       <w:r>
-        <w:t>"CWnd" - defines the main application window</w:t>
+        <w:t>"</w:t>
+      </w:r>
+      <w:proofErr w:type="spellStart"/>
+      <w:r>
+        <w:t>CWnd</w:t>
+      </w:r>
+      <w:proofErr w:type="spellEnd"/>
+      <w:r>
+        <w:t>" - defines the main application window</w:t>
       </w:r>
     </w:p>
     <w:p>
@@ -2420,7 +2500,31 @@
         <w:t xml:space="preserve">Other Window Classes: </w:t>
       </w:r>
       <w:r>
-        <w:t>"CButton" for buttons, "CMenu" for menus, and "CEdit" for text-entry fields</w:t>
+        <w:t>"</w:t>
+      </w:r>
+      <w:proofErr w:type="spellStart"/>
+      <w:r>
+        <w:t>CButton</w:t>
+      </w:r>
+      <w:proofErr w:type="spellEnd"/>
+      <w:r>
+        <w:t>" for buttons, "</w:t>
+      </w:r>
+      <w:proofErr w:type="spellStart"/>
+      <w:r>
+        <w:t>CMenu</w:t>
+      </w:r>
+      <w:proofErr w:type="spellEnd"/>
+      <w:r>
+        <w:t>" for menus, and "</w:t>
+      </w:r>
+      <w:proofErr w:type="spellStart"/>
+      <w:r>
+        <w:t>CEdit</w:t>
+      </w:r>
+      <w:proofErr w:type="spellEnd"/>
+      <w:r>
+        <w:t>" for text-entry fields</w:t>
       </w:r>
     </w:p>
     <w:p>
@@ -2479,7 +2583,35 @@
         <w:rPr>
           <w:color w:val="282829"/>
         </w:rPr>
-        <w:t>I first downloaded libwinmm.a and libgdi32.a from github.</w:t>
+        <w:t xml:space="preserve">I first downloaded </w:t>
+      </w:r>
+      <w:proofErr w:type="spellStart"/>
+      <w:r>
+        <w:rPr>
+          <w:color w:val="282829"/>
+        </w:rPr>
+        <w:t>libwinmm.a</w:t>
+      </w:r>
+      <w:proofErr w:type="spellEnd"/>
+      <w:r>
+        <w:rPr>
+          <w:color w:val="282829"/>
+        </w:rPr>
+        <w:t xml:space="preserve"> and libgdi32.a from </w:t>
+      </w:r>
+      <w:proofErr w:type="spellStart"/>
+      <w:r>
+        <w:rPr>
+          <w:color w:val="282829"/>
+        </w:rPr>
+        <w:t>github</w:t>
+      </w:r>
+      <w:proofErr w:type="spellEnd"/>
+      <w:r>
+        <w:rPr>
+          <w:color w:val="282829"/>
+        </w:rPr>
+        <w:t>.</w:t>
       </w:r>
     </w:p>
     <w:p>
@@ -2495,7 +2627,21 @@
         <w:rPr>
           <w:color w:val="282829"/>
         </w:rPr>
-        <w:t>I then placed them in my mingw directory.</w:t>
+        <w:t xml:space="preserve">I then placed them in my </w:t>
+      </w:r>
+      <w:proofErr w:type="spellStart"/>
+      <w:r>
+        <w:rPr>
+          <w:color w:val="282829"/>
+        </w:rPr>
+        <w:t>mingw</w:t>
+      </w:r>
+      <w:proofErr w:type="spellEnd"/>
+      <w:r>
+        <w:rPr>
+          <w:color w:val="282829"/>
+        </w:rPr>
+        <w:t xml:space="preserve"> directory.</w:t>
       </w:r>
     </w:p>
     <w:p>
@@ -2598,7 +2744,29 @@
           <w:szCs w:val="24"/>
           <w:shd w:val="clear" w:color="auto" w:fill="FFFFFF"/>
         </w:rPr>
-        <w:t>After that, I created a new project in codeblocks, named it, and stored it in a folder, then I went to project &gt; build options &gt; other linker settings and added this:</w:t>
+        <w:t xml:space="preserve">After that, I created a new project in </w:t>
+      </w:r>
+      <w:proofErr w:type="spellStart"/>
+      <w:r>
+        <w:rPr>
+          <w:rFonts w:ascii="Times New Roman" w:hAnsi="Times New Roman" w:cs="Times New Roman"/>
+          <w:color w:val="282829"/>
+          <w:sz w:val="24"/>
+          <w:szCs w:val="24"/>
+          <w:shd w:val="clear" w:color="auto" w:fill="FFFFFF"/>
+        </w:rPr>
+        <w:t>codeblocks</w:t>
+      </w:r>
+      <w:proofErr w:type="spellEnd"/>
+      <w:r>
+        <w:rPr>
+          <w:rFonts w:ascii="Times New Roman" w:hAnsi="Times New Roman" w:cs="Times New Roman"/>
+          <w:color w:val="282829"/>
+          <w:sz w:val="24"/>
+          <w:szCs w:val="24"/>
+          <w:shd w:val="clear" w:color="auto" w:fill="FFFFFF"/>
+        </w:rPr>
+        <w:t>, named it, and stored it in a folder, then I went to project &gt; build options &gt; other linker settings and added this:</w:t>
       </w:r>
     </w:p>
     <w:p>
@@ -2702,7 +2870,29 @@
           <w:szCs w:val="24"/>
           <w:shd w:val="clear" w:color="auto" w:fill="FFFFFF"/>
         </w:rPr>
-        <w:t xml:space="preserve"> Do this after you have placed the two lib files inside the mingw\lib folder.</w:t>
+        <w:t xml:space="preserve"> Do this after you have placed the two lib files inside the </w:t>
+      </w:r>
+      <w:proofErr w:type="spellStart"/>
+      <w:r>
+        <w:rPr>
+          <w:rFonts w:ascii="Times New Roman" w:hAnsi="Times New Roman" w:cs="Times New Roman"/>
+          <w:color w:val="282829"/>
+          <w:sz w:val="24"/>
+          <w:szCs w:val="24"/>
+          <w:shd w:val="clear" w:color="auto" w:fill="FFFFFF"/>
+        </w:rPr>
+        <w:t>mingw</w:t>
+      </w:r>
+      <w:proofErr w:type="spellEnd"/>
+      <w:r>
+        <w:rPr>
+          <w:rFonts w:ascii="Times New Roman" w:hAnsi="Times New Roman" w:cs="Times New Roman"/>
+          <w:color w:val="282829"/>
+          <w:sz w:val="24"/>
+          <w:szCs w:val="24"/>
+          <w:shd w:val="clear" w:color="auto" w:fill="FFFFFF"/>
+        </w:rPr>
+        <w:t>\lib folder.</w:t>
       </w:r>
     </w:p>
     <w:p>
@@ -2960,7 +3150,27 @@
           <w:szCs w:val="24"/>
           <w:shd w:val="clear" w:color="auto" w:fill="FFFFFF"/>
         </w:rPr>
-        <w:t>In your proeject foder coz you have it mentioned in the code. I just converted some mp3 to wav online…</w:t>
+        <w:t>In your project fo</w:t>
+      </w:r>
+      <w:r>
+        <w:rPr>
+          <w:rFonts w:ascii="Times New Roman" w:hAnsi="Times New Roman" w:cs="Times New Roman"/>
+          <w:color w:val="282829"/>
+          <w:sz w:val="24"/>
+          <w:szCs w:val="24"/>
+          <w:shd w:val="clear" w:color="auto" w:fill="FFFFFF"/>
+        </w:rPr>
+        <w:t>l</w:t>
+      </w:r>
+      <w:r>
+        <w:rPr>
+          <w:rFonts w:ascii="Times New Roman" w:hAnsi="Times New Roman" w:cs="Times New Roman"/>
+          <w:color w:val="282829"/>
+          <w:sz w:val="24"/>
+          <w:szCs w:val="24"/>
+          <w:shd w:val="clear" w:color="auto" w:fill="FFFFFF"/>
+        </w:rPr>
+        <w:t>der coz you have it mentioned in the code. I just converted some mp3 to wav online…</w:t>
       </w:r>
     </w:p>
     <w:sectPr>
@@ -2974,7 +3184,7 @@
 </file>
 
 <file path=word/numbering.xml><?xml version="1.0" encoding="utf-8"?>
-<w:numbering xmlns:wpc="http://schemas.microsoft.com/office/word/2010/wordprocessingCanvas" xmlns:cx="http://schemas.microsoft.com/office/drawing/2014/chartex" xmlns:cx1="http://schemas.microsoft.com/office/drawing/2015/9/8/chartex" xmlns:cx2="http://schemas.microsoft.com/office/drawing/2015/10/21/chartex" xmlns:cx3="http://schemas.microsoft.com/office/drawing/2016/5/9/chartex" xmlns:cx4="http://schemas.microsoft.com/office/drawing/2016/5/10/chartex" xmlns:cx5="http://schemas.microsoft.com/office/drawing/2016/5/11/chartex" xmlns:cx6="http://schemas.microsoft.com/office/drawing/2016/5/12/chartex" xmlns:cx7="http://schemas.microsoft.com/office/drawing/2016/5/13/chartex" xmlns:cx8="http://schemas.microsoft.com/office/drawing/2016/5/14/chartex" xmlns:mc="http://schemas.openxmlformats.org/markup-compatibility/2006" xmlns:aink="http://schemas.microsoft.com/office/drawing/2016/ink" xmlns:am3d="http://schemas.microsoft.com/office/drawing/2017/model3d" xmlns:o="urn:schemas-microsoft-com:office:office" xmlns:r="http://schemas.openxmlformats.org/officeDocument/2006/relationships" xmlns:m="http://schemas.openxmlformats.org/officeDocument/2006/math" xmlns:v="urn:schemas-microsoft-com:vml" xmlns:wp14="http://schemas.microsoft.com/office/word/2010/wordprocessingDrawing" xmlns:wp="http://schemas.openxmlformats.org/drawingml/2006/wordprocessingDrawing" xmlns:w10="urn:schemas-microsoft-com:office:word" xmlns:w="http://schemas.openxmlformats.org/wordprocessingml/2006/main" xmlns:w14="http://schemas.microsoft.com/office/word/2010/wordml" xmlns:w15="http://schemas.microsoft.com/office/word/2012/wordml" xmlns:w16cex="http://schemas.microsoft.com/office/word/2018/wordml/cex" xmlns:w16cid="http://schemas.microsoft.com/office/word/2016/wordml/cid" xmlns:w16="http://schemas.microsoft.com/office/word/2018/wordml" xmlns:w16sdtdh="http://schemas.microsoft.com/office/word/2020/wordml/sdtdatahash" xmlns:w16se="http://schemas.microsoft.com/office/word/2015/wordml/symex" xmlns:wpg="http://schemas.microsoft.com/office/word/2010/wordprocessingGroup" xmlns:wpi="http://schemas.microsoft.com/office/word/2010/wordprocessingInk" xmlns:wne="http://schemas.microsoft.com/office/word/2006/wordml" xmlns:wps="http://schemas.microsoft.com/office/word/2010/wordprocessingShape" mc:Ignorable="w14 w15 w16se w16cid w16 w16cex w16sdtdh wp14">
+<w:numbering xmlns:wpc="http://schemas.microsoft.com/office/word/2010/wordprocessingCanvas" xmlns:cx="http://schemas.microsoft.com/office/drawing/2014/chartex" xmlns:cx1="http://schemas.microsoft.com/office/drawing/2015/9/8/chartex" xmlns:cx2="http://schemas.microsoft.com/office/drawing/2015/10/21/chartex" xmlns:cx3="http://schemas.microsoft.com/office/drawing/2016/5/9/chartex" xmlns:cx4="http://schemas.microsoft.com/office/drawing/2016/5/10/chartex" xmlns:cx5="http://schemas.microsoft.com/office/drawing/2016/5/11/chartex" xmlns:cx6="http://schemas.microsoft.com/office/drawing/2016/5/12/chartex" xmlns:cx7="http://schemas.microsoft.com/office/drawing/2016/5/13/chartex" xmlns:cx8="http://schemas.microsoft.com/office/drawing/2016/5/14/chartex" xmlns:mc="http://schemas.openxmlformats.org/markup-compatibility/2006" xmlns:aink="http://schemas.microsoft.com/office/drawing/2016/ink" xmlns:am3d="http://schemas.microsoft.com/office/drawing/2017/model3d" xmlns:o="urn:schemas-microsoft-com:office:office" xmlns:oel="http://schemas.microsoft.com/office/2019/extlst" xmlns:r="http://schemas.openxmlformats.org/officeDocument/2006/relationships" xmlns:m="http://schemas.openxmlformats.org/officeDocument/2006/math" xmlns:v="urn:schemas-microsoft-com:vml" xmlns:wp14="http://schemas.microsoft.com/office/word/2010/wordprocessingDrawing" xmlns:wp="http://schemas.openxmlformats.org/drawingml/2006/wordprocessingDrawing" xmlns:w10="urn:schemas-microsoft-com:office:word" xmlns:w="http://schemas.openxmlformats.org/wordprocessingml/2006/main" xmlns:w14="http://schemas.microsoft.com/office/word/2010/wordml" xmlns:w15="http://schemas.microsoft.com/office/word/2012/wordml" xmlns:w16cex="http://schemas.microsoft.com/office/word/2018/wordml/cex" xmlns:w16cid="http://schemas.microsoft.com/office/word/2016/wordml/cid" xmlns:w16="http://schemas.microsoft.com/office/word/2018/wordml" xmlns:w16sdtdh="http://schemas.microsoft.com/office/word/2020/wordml/sdtdatahash" xmlns:w16se="http://schemas.microsoft.com/office/word/2015/wordml/symex" xmlns:wpg="http://schemas.microsoft.com/office/word/2010/wordprocessingGroup" xmlns:wpi="http://schemas.microsoft.com/office/word/2010/wordprocessingInk" xmlns:wne="http://schemas.microsoft.com/office/word/2006/wordml" xmlns:wps="http://schemas.microsoft.com/office/word/2010/wordprocessingShape" mc:Ignorable="w14 w15 w16se w16cid w16 w16cex w16sdtdh wp14">
   <w:abstractNum w:abstractNumId="0" w15:restartNumberingAfterBreak="0">
     <w:nsid w:val="087A590E"/>
     <w:multiLevelType w:val="hybridMultilevel"/>
@@ -3314,13 +3524,13 @@
       </w:rPr>
     </w:lvl>
   </w:abstractNum>
-  <w:num w:numId="1">
+  <w:num w:numId="1" w16cid:durableId="585769765">
     <w:abstractNumId w:val="0"/>
   </w:num>
-  <w:num w:numId="2">
+  <w:num w:numId="2" w16cid:durableId="830753275">
     <w:abstractNumId w:val="1"/>
   </w:num>
-  <w:num w:numId="3">
+  <w:num w:numId="3" w16cid:durableId="2117169771">
     <w:abstractNumId w:val="2"/>
   </w:num>
 </w:numbering>

</xml_diff>